<commit_message>
commit 11/1/24 csd mod2 assignment
</commit_message>
<xml_diff>
--- a/module-1/forey_assignment_1_2.docx
+++ b/module-1/forey_assignment_1_2.docx
@@ -195,8 +195,7 @@
     <w:p>
       <w:pPr>
         <w:spacing w:after="0" w:line="480" w:lineRule="auto"/>
-        <w:ind w:firstLine="720"/>
-        <w:jc w:val="both"/>
+        <w:jc w:val="center"/>
         <w:textAlignment w:val="baseline"/>
         <w:rPr>
           <w:rFonts w:ascii="Cambria" w:eastAsia="Times New Roman" w:hAnsi="Cambria" w:cs="Segoe UI"/>
@@ -205,11 +204,50 @@
           <w:szCs w:val="24"/>
         </w:rPr>
       </w:pPr>
+      <w:r>
+        <w:rPr>
+          <w:noProof/>
+        </w:rPr>
+        <w:drawing>
+          <wp:inline distT="0" distB="0" distL="0" distR="0" wp14:anchorId="0EB6A07C" wp14:editId="021C6DF0">
+            <wp:extent cx="5943600" cy="2536825"/>
+            <wp:effectExtent l="0" t="0" r="0" b="0"/>
+            <wp:docPr id="1028684627" name="Picture 1" descr="A screenshot of a computer&#10;&#10;Description automatically generated"/>
+            <wp:cNvGraphicFramePr>
+              <a:graphicFrameLocks xmlns:a="http://schemas.openxmlformats.org/drawingml/2006/main" noChangeAspect="1"/>
+            </wp:cNvGraphicFramePr>
+            <a:graphic xmlns:a="http://schemas.openxmlformats.org/drawingml/2006/main">
+              <a:graphicData uri="http://schemas.openxmlformats.org/drawingml/2006/picture">
+                <pic:pic xmlns:pic="http://schemas.openxmlformats.org/drawingml/2006/picture">
+                  <pic:nvPicPr>
+                    <pic:cNvPr id="1028684627" name="Picture 1" descr="A screenshot of a computer&#10;&#10;Description automatically generated"/>
+                    <pic:cNvPicPr/>
+                  </pic:nvPicPr>
+                  <pic:blipFill>
+                    <a:blip r:embed="rId12"/>
+                    <a:stretch>
+                      <a:fillRect/>
+                    </a:stretch>
+                  </pic:blipFill>
+                  <pic:spPr>
+                    <a:xfrm>
+                      <a:off x="0" y="0"/>
+                      <a:ext cx="5943600" cy="2536825"/>
+                    </a:xfrm>
+                    <a:prstGeom prst="rect">
+                      <a:avLst/>
+                    </a:prstGeom>
+                  </pic:spPr>
+                </pic:pic>
+              </a:graphicData>
+            </a:graphic>
+          </wp:inline>
+        </w:drawing>
+      </w:r>
     </w:p>
     <w:p>
       <w:pPr>
         <w:spacing w:after="0" w:line="480" w:lineRule="auto"/>
-        <w:ind w:firstLine="720"/>
         <w:jc w:val="both"/>
         <w:textAlignment w:val="baseline"/>
         <w:rPr>
@@ -219,12 +257,21 @@
           <w:szCs w:val="24"/>
         </w:rPr>
       </w:pPr>
+      <w:r>
+        <w:rPr>
+          <w:rFonts w:ascii="Cambria" w:eastAsia="Times New Roman" w:hAnsi="Cambria" w:cs="Segoe UI"/>
+          <w:color w:val="000000"/>
+          <w:sz w:val="24"/>
+          <w:szCs w:val="24"/>
+        </w:rPr>
+        <w:t>https://github.com/TF-BRUIN/CSD-310/tree/main/module-1</w:t>
+      </w:r>
     </w:p>
     <w:sectPr>
-      <w:headerReference w:type="default" r:id="rId12"/>
-      <w:footerReference w:type="default" r:id="rId13"/>
-      <w:headerReference w:type="first" r:id="rId14"/>
-      <w:footerReference w:type="first" r:id="rId15"/>
+      <w:headerReference w:type="default" r:id="rId13"/>
+      <w:footerReference w:type="default" r:id="rId14"/>
+      <w:headerReference w:type="first" r:id="rId15"/>
+      <w:footerReference w:type="first" r:id="rId16"/>
       <w:pgSz w:w="12240" w:h="15840"/>
       <w:pgMar w:top="1440" w:right="1440" w:bottom="1440" w:left="1440" w:header="720" w:footer="720" w:gutter="0"/>
       <w:cols w:space="720"/>
@@ -1880,21 +1927,10 @@
 </file>
 
 <file path=customXml/item1.xml><?xml version="1.0" encoding="utf-8"?>
-<p:properties xmlns:p="http://schemas.microsoft.com/office/2006/metadata/properties" xmlns:xsi="http://www.w3.org/2001/XMLSchema-instance" xmlns:pc="http://schemas.microsoft.com/office/infopath/2007/PartnerControls">
-  <documentManagement/>
-</p:properties>
+<b:Sources xmlns:b="http://schemas.openxmlformats.org/officeDocument/2006/bibliography" xmlns="http://schemas.openxmlformats.org/officeDocument/2006/bibliography" SelectedStyle="\APASixthEditionOfficeOnline.xsl" StyleName="APA" Version="6"/>
 </file>
 
 <file path=customXml/item2.xml><?xml version="1.0" encoding="utf-8"?>
-<?mso-contentType ?>
-<FormTemplates xmlns="http://schemas.microsoft.com/sharepoint/v3/contenttype/forms">
-  <Display>DocumentLibraryForm</Display>
-  <Edit>DocumentLibraryForm</Edit>
-  <New>DocumentLibraryForm</New>
-</FormTemplates>
-</file>
-
-<file path=customXml/item3.xml><?xml version="1.0" encoding="utf-8"?>
 <ct:contentTypeSchema xmlns:ct="http://schemas.microsoft.com/office/2006/metadata/contentType" xmlns:ma="http://schemas.microsoft.com/office/2006/metadata/properties/metaAttributes" ct:_="" ma:_="" ma:contentTypeName="Document" ma:contentTypeID="0x01010072F9236D876ED041A0BE187EDED0FE87" ma:contentTypeVersion="2" ma:contentTypeDescription="Create a new document." ma:contentTypeScope="" ma:versionID="7789afbcf94dbcaa28f6bf55438ad0a1">
   <xsd:schema xmlns:xsd="http://www.w3.org/2001/XMLSchema" xmlns:xs="http://www.w3.org/2001/XMLSchema" xmlns:p="http://schemas.microsoft.com/office/2006/metadata/properties" xmlns:ns3="2dc57c0b-b90f-4907-b4fb-e00be9161b49" targetNamespace="http://schemas.microsoft.com/office/2006/metadata/properties" ma:root="true" ma:fieldsID="01b159562c24664095baad9338f8a4ab" ns3:_="">
     <xsd:import namespace="2dc57c0b-b90f-4907-b4fb-e00be9161b49"/>
@@ -2026,28 +2062,30 @@
 </ct:contentTypeSchema>
 </file>
 
+<file path=customXml/item3.xml><?xml version="1.0" encoding="utf-8"?>
+<?mso-contentType ?>
+<FormTemplates xmlns="http://schemas.microsoft.com/sharepoint/v3/contenttype/forms">
+  <Display>DocumentLibraryForm</Display>
+  <Edit>DocumentLibraryForm</Edit>
+  <New>DocumentLibraryForm</New>
+</FormTemplates>
+</file>
+
 <file path=customXml/item4.xml><?xml version="1.0" encoding="utf-8"?>
-<b:Sources xmlns:b="http://schemas.openxmlformats.org/officeDocument/2006/bibliography" xmlns="http://schemas.openxmlformats.org/officeDocument/2006/bibliography" SelectedStyle="\APASixthEditionOfficeOnline.xsl" StyleName="APA" Version="6"/>
+<p:properties xmlns:p="http://schemas.microsoft.com/office/2006/metadata/properties" xmlns:xsi="http://www.w3.org/2001/XMLSchema-instance" xmlns:pc="http://schemas.microsoft.com/office/infopath/2007/PartnerControls">
+  <documentManagement/>
+</p:properties>
 </file>
 
 <file path=customXml/itemProps1.xml><?xml version="1.0" encoding="utf-8"?>
-<ds:datastoreItem xmlns:ds="http://schemas.openxmlformats.org/officeDocument/2006/customXml" ds:itemID="{3B13E6E4-4169-4336-8FCD-D7EE8F071886}">
+<ds:datastoreItem xmlns:ds="http://schemas.openxmlformats.org/officeDocument/2006/customXml" ds:itemID="{68F4D10F-6905-4AF5-8571-C6B8623BB102}">
   <ds:schemaRefs>
-    <ds:schemaRef ds:uri="http://schemas.microsoft.com/office/2006/metadata/properties"/>
-    <ds:schemaRef ds:uri="http://schemas.microsoft.com/office/infopath/2007/PartnerControls"/>
+    <ds:schemaRef ds:uri="http://schemas.openxmlformats.org/officeDocument/2006/bibliography"/>
   </ds:schemaRefs>
 </ds:datastoreItem>
 </file>
 
 <file path=customXml/itemProps2.xml><?xml version="1.0" encoding="utf-8"?>
-<ds:datastoreItem xmlns:ds="http://schemas.openxmlformats.org/officeDocument/2006/customXml" ds:itemID="{F3775ECA-33F3-496A-BD07-9864DB1970AD}">
-  <ds:schemaRefs>
-    <ds:schemaRef ds:uri="http://schemas.microsoft.com/sharepoint/v3/contenttype/forms"/>
-  </ds:schemaRefs>
-</ds:datastoreItem>
-</file>
-
-<file path=customXml/itemProps3.xml><?xml version="1.0" encoding="utf-8"?>
 <ds:datastoreItem xmlns:ds="http://schemas.openxmlformats.org/officeDocument/2006/customXml" ds:itemID="{1CDECCD4-9A85-49DD-B2C5-5EF5F9E5CF68}">
   <ds:schemaRefs>
     <ds:schemaRef ds:uri="http://schemas.microsoft.com/office/2006/metadata/contentType"/>
@@ -2065,10 +2103,19 @@
 </ds:datastoreItem>
 </file>
 
+<file path=customXml/itemProps3.xml><?xml version="1.0" encoding="utf-8"?>
+<ds:datastoreItem xmlns:ds="http://schemas.openxmlformats.org/officeDocument/2006/customXml" ds:itemID="{F3775ECA-33F3-496A-BD07-9864DB1970AD}">
+  <ds:schemaRefs>
+    <ds:schemaRef ds:uri="http://schemas.microsoft.com/sharepoint/v3/contenttype/forms"/>
+  </ds:schemaRefs>
+</ds:datastoreItem>
+</file>
+
 <file path=customXml/itemProps4.xml><?xml version="1.0" encoding="utf-8"?>
-<ds:datastoreItem xmlns:ds="http://schemas.openxmlformats.org/officeDocument/2006/customXml" ds:itemID="{68F4D10F-6905-4AF5-8571-C6B8623BB102}">
+<ds:datastoreItem xmlns:ds="http://schemas.openxmlformats.org/officeDocument/2006/customXml" ds:itemID="{3B13E6E4-4169-4336-8FCD-D7EE8F071886}">
   <ds:schemaRefs>
-    <ds:schemaRef ds:uri="http://schemas.openxmlformats.org/officeDocument/2006/bibliography"/>
+    <ds:schemaRef ds:uri="http://schemas.microsoft.com/office/2006/metadata/properties"/>
+    <ds:schemaRef ds:uri="http://schemas.microsoft.com/office/infopath/2007/PartnerControls"/>
   </ds:schemaRefs>
 </ds:datastoreItem>
 </file>
</xml_diff>